<commit_message>
Many Changes Check Forum
- New Arms
- New Gun
- Level Blockouts/ assets
</commit_message>
<xml_diff>
--- a/Incursion Marketplace Assets.docx
+++ b/Incursion Marketplace Assets.docx
@@ -150,10 +150,133 @@
           <w:rPr>
             <w:rStyle w:val="Hyperlink"/>
           </w:rPr>
-          <w:t>https://marketplace-website-node-launcher-prod.ol.epicgames.com/ue/marketplace/en-US/product/military-weapons-dark</w:t>
+          <w:t>https://www.unrealengine.com/marketplace/en-US/product/military-weapons-dark</w:t>
         </w:r>
       </w:hyperlink>
     </w:p>
+    <w:p>
+      <w:pPr>
+        <w:rPr>
+          <w:rStyle w:val="Hyperlink"/>
+        </w:rPr>
+      </w:pPr>
+    </w:p>
+    <w:p>
+      <w:r>
+        <w:t>FPS Military Arms</w:t>
+      </w:r>
+      <w:r>
+        <w:t xml:space="preserve"> - </w:t>
+      </w:r>
+      <w:r>
+        <w:t>Quantum Assets</w:t>
+      </w:r>
+    </w:p>
+    <w:p>
+      <w:hyperlink r:id="rId8" w:history="1">
+        <w:r>
+          <w:rPr>
+            <w:rStyle w:val="Hyperlink"/>
+          </w:rPr>
+          <w:t>https://www.unrealengine.com/marketplace/en-US/product/fps-military-arms</w:t>
+        </w:r>
+      </w:hyperlink>
+    </w:p>
+    <w:p/>
+    <w:p>
+      <w:r>
+        <w:t>Animation Starter Pack</w:t>
+      </w:r>
+      <w:r>
+        <w:t xml:space="preserve"> – Epic Games</w:t>
+      </w:r>
+    </w:p>
+    <w:p>
+      <w:pPr>
+        <w:rPr>
+          <w:rStyle w:val="Hyperlink"/>
+        </w:rPr>
+      </w:pPr>
+      <w:hyperlink r:id="rId9" w:history="1">
+        <w:r>
+          <w:rPr>
+            <w:rStyle w:val="Hyperlink"/>
+          </w:rPr>
+          <w:t>https://www.unrealengine.com/marketplace/en-US/product/animation-starter-pack</w:t>
+        </w:r>
+      </w:hyperlink>
+    </w:p>
+    <w:p>
+      <w:pPr>
+        <w:rPr>
+          <w:rStyle w:val="Hyperlink"/>
+        </w:rPr>
+      </w:pPr>
+    </w:p>
+    <w:p>
+      <w:r>
+        <w:t xml:space="preserve">Modular </w:t>
+      </w:r>
+      <w:proofErr w:type="spellStart"/>
+      <w:r>
+        <w:t>SciFi</w:t>
+      </w:r>
+      <w:proofErr w:type="spellEnd"/>
+      <w:r>
+        <w:t xml:space="preserve"> Season 1 Starter Bundle</w:t>
+      </w:r>
+      <w:r>
+        <w:t xml:space="preserve"> - </w:t>
+      </w:r>
+      <w:r>
+        <w:t>Jonathon Frederick</w:t>
+      </w:r>
+    </w:p>
+    <w:p>
+      <w:hyperlink r:id="rId10" w:history="1">
+        <w:r>
+          <w:rPr>
+            <w:rStyle w:val="Hyperlink"/>
+          </w:rPr>
+          <w:t>https://www.unrealengine.com/marketplace/en-US/product/modular-scifi-season-1-starter-bundle</w:t>
+        </w:r>
+      </w:hyperlink>
+    </w:p>
+    <w:p/>
+    <w:p>
+      <w:r>
+        <w:t xml:space="preserve">Modular </w:t>
+      </w:r>
+      <w:proofErr w:type="spellStart"/>
+      <w:r>
+        <w:t>Scifi</w:t>
+      </w:r>
+      <w:proofErr w:type="spellEnd"/>
+      <w:r>
+        <w:t xml:space="preserve"> Season 2 Starter Bundle</w:t>
+      </w:r>
+      <w:r>
+        <w:t xml:space="preserve"> </w:t>
+      </w:r>
+      <w:r>
+        <w:t xml:space="preserve">- </w:t>
+      </w:r>
+      <w:r>
+        <w:t>Jonathon Frederick</w:t>
+      </w:r>
+    </w:p>
+    <w:p>
+      <w:hyperlink r:id="rId11" w:history="1">
+        <w:r>
+          <w:rPr>
+            <w:rStyle w:val="Hyperlink"/>
+          </w:rPr>
+          <w:t>https://www.unrealengine.com/marketplace/en-US/product/modular-scifi-season-2-starter-bundle</w:t>
+        </w:r>
+      </w:hyperlink>
+    </w:p>
+    <w:p/>
+    <w:p/>
     <w:p/>
     <w:p/>
     <w:sectPr>
@@ -683,6 +806,18 @@
       <w:shd w:val="clear" w:color="auto" w:fill="E1DFDD"/>
     </w:rPr>
   </w:style>
+  <w:style w:type="character" w:styleId="FollowedHyperlink">
+    <w:name w:val="FollowedHyperlink"/>
+    <w:basedOn w:val="DefaultParagraphFont"/>
+    <w:uiPriority w:val="99"/>
+    <w:semiHidden/>
+    <w:unhideWhenUsed/>
+    <w:rsid w:val="00BE16B6"/>
+    <w:rPr>
+      <w:color w:val="954F72" w:themeColor="followedHyperlink"/>
+      <w:u w:val="single"/>
+    </w:rPr>
+  </w:style>
 </w:styles>
 </file>
 

</xml_diff>

<commit_message>
Final Week - Tuesday
- Improved the main menu level
-Made a BFL function ehich takes an array of buttons and sets their style
	- Used for all UI menus
- Made credits screen
- Made options menu
	- can be accessed in main menu and pause menu
- Made weapon select menu
	- stores the weapon choice in the game inatcen and retirevies it when spawning player
- Enemy attack anim and sound effect
	- sound effect when player hit
	- monster anim
	- monster sound effects 2
- Enemy and player footstep SE
	- monster sound effects 2
- Enemy Shot at SE
	- monster sound effects 2
- Added main menu and in game BGM
	- EDM pack
</commit_message>
<xml_diff>
--- a/Incursion Marketplace Assets.docx
+++ b/Incursion Marketplace Assets.docx
@@ -59,7 +59,15 @@
     <w:bookmarkEnd w:id="0"/>
     <w:p>
       <w:r>
-        <w:t>41 Animations For Monsters</w:t>
+        <w:t xml:space="preserve">41 Animations </w:t>
+      </w:r>
+      <w:proofErr w:type="gramStart"/>
+      <w:r>
+        <w:t>For</w:t>
+      </w:r>
+      <w:proofErr w:type="gramEnd"/>
+      <w:r>
+        <w:t xml:space="preserve"> Monsters</w:t>
       </w:r>
       <w:r>
         <w:t xml:space="preserve"> - </w:t>
@@ -145,6 +153,11 @@
       </w:r>
     </w:p>
     <w:p>
+      <w:pPr>
+        <w:rPr>
+          <w:rStyle w:val="Hyperlink"/>
+        </w:rPr>
+      </w:pPr>
       <w:hyperlink r:id="rId7" w:history="1">
         <w:r>
           <w:rPr>
@@ -163,6 +176,37 @@
     </w:p>
     <w:p>
       <w:r>
+        <w:t xml:space="preserve">Military Weapons </w:t>
+      </w:r>
+      <w:r>
+        <w:t>Silver</w:t>
+      </w:r>
+      <w:r>
+        <w:t xml:space="preserve"> - </w:t>
+      </w:r>
+      <w:r>
+        <w:t>Adia Entertainment</w:t>
+      </w:r>
+    </w:p>
+    <w:p>
+      <w:hyperlink r:id="rId8" w:history="1">
+        <w:r>
+          <w:rPr>
+            <w:rStyle w:val="Hyperlink"/>
+          </w:rPr>
+          <w:t>https://www.unrealengine.com/marketplace/en-US/product/military-weapons-silver</w:t>
+        </w:r>
+      </w:hyperlink>
+    </w:p>
+    <w:p>
+      <w:pPr>
+        <w:rPr>
+          <w:rStyle w:val="Hyperlink"/>
+        </w:rPr>
+      </w:pPr>
+    </w:p>
+    <w:p>
+      <w:r>
         <w:t>FPS Military Arms</w:t>
       </w:r>
       <w:r>
@@ -173,7 +217,7 @@
       </w:r>
     </w:p>
     <w:p>
-      <w:hyperlink r:id="rId8" w:history="1">
+      <w:hyperlink r:id="rId9" w:history="1">
         <w:r>
           <w:rPr>
             <w:rStyle w:val="Hyperlink"/>
@@ -197,7 +241,7 @@
           <w:rStyle w:val="Hyperlink"/>
         </w:rPr>
       </w:pPr>
-      <w:hyperlink r:id="rId9" w:history="1">
+      <w:hyperlink r:id="rId10" w:history="1">
         <w:r>
           <w:rPr>
             <w:rStyle w:val="Hyperlink"/>
@@ -233,7 +277,7 @@
       </w:r>
     </w:p>
     <w:p>
-      <w:hyperlink r:id="rId10" w:history="1">
+      <w:hyperlink r:id="rId11" w:history="1">
         <w:r>
           <w:rPr>
             <w:rStyle w:val="Hyperlink"/>
@@ -253,10 +297,7 @@
       </w:r>
       <w:proofErr w:type="spellEnd"/>
       <w:r>
-        <w:t xml:space="preserve"> Season 2 Starter Bundle</w:t>
-      </w:r>
-      <w:r>
-        <w:t xml:space="preserve"> </w:t>
+        <w:t xml:space="preserve"> Season 2 Starter Bundle </w:t>
       </w:r>
       <w:r>
         <w:t xml:space="preserve">- </w:t>
@@ -266,7 +307,7 @@
       </w:r>
     </w:p>
     <w:p>
-      <w:hyperlink r:id="rId11" w:history="1">
+      <w:hyperlink r:id="rId12" w:history="1">
         <w:r>
           <w:rPr>
             <w:rStyle w:val="Hyperlink"/>

</xml_diff>

<commit_message>
Update Incursion Marketplace Assets.docx
</commit_message>
<xml_diff>
--- a/Incursion Marketplace Assets.docx
+++ b/Incursion Marketplace Assets.docx
@@ -23,17 +23,20 @@
         <w:t>Incursion Marketplace Assets</w:t>
       </w:r>
     </w:p>
-    <w:p>
-      <w:pPr>
-        <w:rPr>
-          <w:rFonts w:asciiTheme="majorHAnsi" w:eastAsiaTheme="majorEastAsia" w:hAnsiTheme="majorHAnsi" w:cstheme="majorBidi"/>
-          <w:spacing w:val="-10"/>
-          <w:kern w:val="28"/>
-          <w:sz w:val="56"/>
-          <w:szCs w:val="56"/>
-        </w:rPr>
-      </w:pPr>
-    </w:p>
+    <w:p/>
+    <w:p>
+      <w:r>
+        <w:t>I did not create the assets used in my project (meshes, sounds, animations</w:t>
+      </w:r>
+      <w:r>
+        <w:t>, FX</w:t>
+      </w:r>
+      <w:r>
+        <w:t xml:space="preserve"> etc). The following is what I sourced to use:</w:t>
+      </w:r>
+    </w:p>
+    <w:p/>
+    <w:p/>
     <w:p>
       <w:bookmarkStart w:id="0" w:name="_Hlk129700504"/>
       <w:r>
@@ -120,7 +123,15 @@
     <w:bookmarkEnd w:id="0"/>
     <w:p>
       <w:r>
-        <w:t>41 Animations For Monsters</w:t>
+        <w:t xml:space="preserve">41 Animations </w:t>
+      </w:r>
+      <w:proofErr w:type="gramStart"/>
+      <w:r>
+        <w:t>For</w:t>
+      </w:r>
+      <w:proofErr w:type="gramEnd"/>
+      <w:r>
+        <w:t xml:space="preserve"> Monsters</w:t>
       </w:r>
       <w:r>
         <w:t xml:space="preserve"> - </w:t>
@@ -285,6 +296,7 @@
     <w:p/>
     <w:p>
       <w:r>
+        <w:lastRenderedPageBreak/>
         <w:t xml:space="preserve">Modular </w:t>
       </w:r>
       <w:proofErr w:type="spellStart"/>
@@ -315,7 +327,6 @@
     <w:p/>
     <w:p>
       <w:r>
-        <w:lastRenderedPageBreak/>
         <w:t>Monsters Sound Two</w:t>
       </w:r>
       <w:r>

</xml_diff>